<commit_message>
corrected bugs of date and two appointment booking
</commit_message>
<xml_diff>
--- a/docs/Frequently Asked Questions.docx
+++ b/docs/Frequently Asked Questions.docx
@@ -80,7 +80,15 @@
         <w:ind w:hanging="360"/>
       </w:pPr>
       <w:r>
-        <w:t xml:space="preserve">Where is Dlytica company located?  </w:t>
+        <w:t xml:space="preserve">Where is </w:t>
+      </w:r>
+      <w:proofErr w:type="spellStart"/>
+      <w:r>
+        <w:t>Dlytica</w:t>
+      </w:r>
+      <w:proofErr w:type="spellEnd"/>
+      <w:r>
+        <w:t xml:space="preserve"> company located?  </w:t>
       </w:r>
     </w:p>
     <w:p>
@@ -128,7 +136,15 @@
         <w:ind w:hanging="360"/>
       </w:pPr>
       <w:r>
-        <w:t xml:space="preserve">Is the internship offered at Dlytica or other companies?  </w:t>
+        <w:t xml:space="preserve">Is the internship offered at </w:t>
+      </w:r>
+      <w:proofErr w:type="spellStart"/>
+      <w:r>
+        <w:t>Dlytica</w:t>
+      </w:r>
+      <w:proofErr w:type="spellEnd"/>
+      <w:r>
+        <w:t xml:space="preserve"> or other companies?  </w:t>
       </w:r>
     </w:p>
     <w:p>
@@ -140,7 +156,15 @@
         <w:ind w:hanging="360"/>
       </w:pPr>
       <w:r>
-        <w:t xml:space="preserve">How do we apply for a job at Dlytica?  </w:t>
+        <w:t xml:space="preserve">How do we apply for a job at </w:t>
+      </w:r>
+      <w:proofErr w:type="spellStart"/>
+      <w:r>
+        <w:t>Dlytica</w:t>
+      </w:r>
+      <w:proofErr w:type="spellEnd"/>
+      <w:r>
+        <w:t xml:space="preserve">?  </w:t>
       </w:r>
     </w:p>
     <w:p>
@@ -164,7 +188,15 @@
         <w:ind w:hanging="360"/>
       </w:pPr>
       <w:r>
-        <w:t xml:space="preserve">What benefits does Dlytica Training offer?  </w:t>
+        <w:t xml:space="preserve">What benefits does </w:t>
+      </w:r>
+      <w:proofErr w:type="spellStart"/>
+      <w:r>
+        <w:t>Dlytica</w:t>
+      </w:r>
+      <w:proofErr w:type="spellEnd"/>
+      <w:r>
+        <w:t xml:space="preserve"> Training offer?  </w:t>
       </w:r>
     </w:p>
     <w:p>
@@ -176,7 +208,15 @@
         <w:ind w:hanging="360"/>
       </w:pPr>
       <w:r>
-        <w:t xml:space="preserve">Does Dlytica hire uncertified candidates for job positions?  </w:t>
+        <w:t xml:space="preserve">Does </w:t>
+      </w:r>
+      <w:proofErr w:type="spellStart"/>
+      <w:r>
+        <w:t>Dlytica</w:t>
+      </w:r>
+      <w:proofErr w:type="spellEnd"/>
+      <w:r>
+        <w:t xml:space="preserve"> hire uncertified candidates for job positions?  </w:t>
       </w:r>
     </w:p>
     <w:p>
@@ -188,7 +228,15 @@
         <w:ind w:hanging="360"/>
       </w:pPr>
       <w:r>
-        <w:t xml:space="preserve">How much are the training/course fees at Dlytica?  </w:t>
+        <w:t xml:space="preserve">How much are the training/course fees at </w:t>
+      </w:r>
+      <w:proofErr w:type="spellStart"/>
+      <w:r>
+        <w:t>Dlytica</w:t>
+      </w:r>
+      <w:proofErr w:type="spellEnd"/>
+      <w:r>
+        <w:t xml:space="preserve">?  </w:t>
       </w:r>
     </w:p>
     <w:p>
@@ -260,7 +308,15 @@
         <w:ind w:hanging="360"/>
       </w:pPr>
       <w:r>
-        <w:t xml:space="preserve">How is Dlytica Academy different from other training centers?  </w:t>
+        <w:t xml:space="preserve">How is </w:t>
+      </w:r>
+      <w:proofErr w:type="spellStart"/>
+      <w:r>
+        <w:t>Dlytica</w:t>
+      </w:r>
+      <w:proofErr w:type="spellEnd"/>
+      <w:r>
+        <w:t xml:space="preserve"> Academy different from other training centers?  </w:t>
       </w:r>
     </w:p>
     <w:p>
@@ -486,7 +542,21 @@
         <w:rPr>
           <w:b/>
         </w:rPr>
-        <w:t>Where is Dlytica company located?</w:t>
+        <w:t xml:space="preserve">Where is </w:t>
+      </w:r>
+      <w:proofErr w:type="spellStart"/>
+      <w:r>
+        <w:rPr>
+          <w:b/>
+        </w:rPr>
+        <w:t>Dlytica</w:t>
+      </w:r>
+      <w:proofErr w:type="spellEnd"/>
+      <w:r>
+        <w:rPr>
+          <w:b/>
+        </w:rPr>
+        <w:t xml:space="preserve"> company located?</w:t>
       </w:r>
       <w:r>
         <w:t xml:space="preserve">  </w:t>
@@ -503,7 +573,15 @@
         <w:t>Answer:</w:t>
       </w:r>
       <w:r>
-        <w:t xml:space="preserve"> Dlytica is a Canadian IT company with a strong presence in Nepal, the Middle East, and New York. Also, in Nepal we are available at Naxal, Kathmandu. </w:t>
+        <w:t xml:space="preserve"> </w:t>
+      </w:r>
+      <w:proofErr w:type="spellStart"/>
+      <w:r>
+        <w:t>Dlytica</w:t>
+      </w:r>
+      <w:proofErr w:type="spellEnd"/>
+      <w:r>
+        <w:t xml:space="preserve"> is a Canadian IT company with a strong presence in Nepal, the Middle East, and New York. Also, in Nepal we are available at Naxal, Kathmandu. </w:t>
       </w:r>
     </w:p>
     <w:p>
@@ -602,7 +680,15 @@
         <w:t>Answer:</w:t>
       </w:r>
       <w:r>
-        <w:t xml:space="preserve"> The internship is unpaid. In this professional pathway, students make payments to Dlytica for the training and internship instead of receiving compensation.  </w:t>
+        <w:t xml:space="preserve"> The internship is unpaid. In this professional pathway, students make payments to </w:t>
+      </w:r>
+      <w:proofErr w:type="spellStart"/>
+      <w:r>
+        <w:t>Dlytica</w:t>
+      </w:r>
+      <w:proofErr w:type="spellEnd"/>
+      <w:r>
+        <w:t xml:space="preserve"> for the training and internship instead of receiving compensation.  </w:t>
       </w:r>
     </w:p>
     <w:p>
@@ -618,7 +704,21 @@
         <w:rPr>
           <w:b/>
         </w:rPr>
-        <w:t>Is the internship offered at Dlytica or other companies?</w:t>
+        <w:t xml:space="preserve">Is the internship offered at </w:t>
+      </w:r>
+      <w:proofErr w:type="spellStart"/>
+      <w:r>
+        <w:rPr>
+          <w:b/>
+        </w:rPr>
+        <w:t>Dlytica</w:t>
+      </w:r>
+      <w:proofErr w:type="spellEnd"/>
+      <w:r>
+        <w:rPr>
+          <w:b/>
+        </w:rPr>
+        <w:t xml:space="preserve"> or other companies?</w:t>
       </w:r>
       <w:r>
         <w:t xml:space="preserve">  </w:t>
@@ -635,7 +735,23 @@
         <w:t>Answer:</w:t>
       </w:r>
       <w:r>
-        <w:t xml:space="preserve"> The internship is exclusively provided by Dlytica and includes dedicated guidance from Dlytica professionals.  </w:t>
+        <w:t xml:space="preserve"> The internship is exclusively provided by </w:t>
+      </w:r>
+      <w:proofErr w:type="spellStart"/>
+      <w:r>
+        <w:t>Dlytica</w:t>
+      </w:r>
+      <w:proofErr w:type="spellEnd"/>
+      <w:r>
+        <w:t xml:space="preserve"> and includes dedicated guidance from </w:t>
+      </w:r>
+      <w:proofErr w:type="spellStart"/>
+      <w:r>
+        <w:t>Dlytica</w:t>
+      </w:r>
+      <w:proofErr w:type="spellEnd"/>
+      <w:r>
+        <w:t xml:space="preserve"> professionals.  </w:t>
       </w:r>
     </w:p>
     <w:p>
@@ -651,7 +767,21 @@
         <w:rPr>
           <w:b/>
         </w:rPr>
-        <w:t>How do we apply for a job at Dlytica?</w:t>
+        <w:t xml:space="preserve">How do we apply for a job at </w:t>
+      </w:r>
+      <w:proofErr w:type="spellStart"/>
+      <w:r>
+        <w:rPr>
+          <w:b/>
+        </w:rPr>
+        <w:t>Dlytica</w:t>
+      </w:r>
+      <w:proofErr w:type="spellEnd"/>
+      <w:r>
+        <w:rPr>
+          <w:b/>
+        </w:rPr>
+        <w:t>?</w:t>
       </w:r>
       <w:r>
         <w:t xml:space="preserve">  </w:t>
@@ -668,7 +798,15 @@
         <w:t>Answer:</w:t>
       </w:r>
       <w:r>
-        <w:t xml:space="preserve"> You can apply for job openings at Dlytica when they are available. Currently, we are actively hiring the right candidates for various job roles. Only the professional pathway includes a four-month internship, which can lead to potential job opportunities.  </w:t>
+        <w:t xml:space="preserve"> You can apply for job openings at </w:t>
+      </w:r>
+      <w:proofErr w:type="spellStart"/>
+      <w:r>
+        <w:t>Dlytica</w:t>
+      </w:r>
+      <w:proofErr w:type="spellEnd"/>
+      <w:r>
+        <w:t xml:space="preserve"> when they are available. Currently, we are actively hiring the right candidates for various job roles. Only the professional pathway includes a four-month internship, which can lead to potential job opportunities.  </w:t>
       </w:r>
     </w:p>
     <w:p>
@@ -719,7 +857,21 @@
         <w:rPr>
           <w:b/>
         </w:rPr>
-        <w:t>What benefits does Dlytica Training offer?</w:t>
+        <w:t xml:space="preserve">What benefits does </w:t>
+      </w:r>
+      <w:proofErr w:type="spellStart"/>
+      <w:r>
+        <w:rPr>
+          <w:b/>
+        </w:rPr>
+        <w:t>Dlytica</w:t>
+      </w:r>
+      <w:proofErr w:type="spellEnd"/>
+      <w:r>
+        <w:rPr>
+          <w:b/>
+        </w:rPr>
+        <w:t xml:space="preserve"> Training offer?</w:t>
       </w:r>
       <w:r>
         <w:t xml:space="preserve"> </w:t>
@@ -731,7 +883,15 @@
         <w:t>Answer:</w:t>
       </w:r>
       <w:r>
-        <w:t xml:space="preserve"> Dlytica Training provides:  </w:t>
+        <w:t xml:space="preserve"> </w:t>
+      </w:r>
+      <w:proofErr w:type="spellStart"/>
+      <w:r>
+        <w:t>Dlytica</w:t>
+      </w:r>
+      <w:proofErr w:type="spellEnd"/>
+      <w:r>
+        <w:t xml:space="preserve"> Training provides:  </w:t>
       </w:r>
     </w:p>
     <w:p>
@@ -843,7 +1003,21 @@
         <w:rPr>
           <w:b/>
         </w:rPr>
-        <w:t>Does Dlytica hire uncertified candidates for job positions?</w:t>
+        <w:t xml:space="preserve">Does </w:t>
+      </w:r>
+      <w:proofErr w:type="spellStart"/>
+      <w:r>
+        <w:rPr>
+          <w:b/>
+        </w:rPr>
+        <w:t>Dlytica</w:t>
+      </w:r>
+      <w:proofErr w:type="spellEnd"/>
+      <w:r>
+        <w:rPr>
+          <w:b/>
+        </w:rPr>
+        <w:t xml:space="preserve"> hire uncertified candidates for job positions?</w:t>
       </w:r>
       <w:r>
         <w:t xml:space="preserve">  </w:t>
@@ -861,7 +1035,15 @@
         <w:t>Answer:</w:t>
       </w:r>
       <w:r>
-        <w:t xml:space="preserve"> Dlytica does not typically hire uncertified candidates. However, we offer training programs to help individuals acquire the necessary skills and become industry-ready.  </w:t>
+        <w:t xml:space="preserve"> </w:t>
+      </w:r>
+      <w:proofErr w:type="spellStart"/>
+      <w:r>
+        <w:t>Dlytica</w:t>
+      </w:r>
+      <w:proofErr w:type="spellEnd"/>
+      <w:r>
+        <w:t xml:space="preserve"> does not typically hire uncertified candidates. However, we offer training programs to help individuals acquire the necessary skills and become industry-ready.  </w:t>
       </w:r>
     </w:p>
     <w:p>
@@ -877,7 +1059,21 @@
         <w:rPr>
           <w:b/>
         </w:rPr>
-        <w:t>How much are the training/course fees at Dlytica?</w:t>
+        <w:t xml:space="preserve">How much are the training/course fees at </w:t>
+      </w:r>
+      <w:proofErr w:type="spellStart"/>
+      <w:r>
+        <w:rPr>
+          <w:b/>
+        </w:rPr>
+        <w:t>Dlytica</w:t>
+      </w:r>
+      <w:proofErr w:type="spellEnd"/>
+      <w:r>
+        <w:rPr>
+          <w:b/>
+        </w:rPr>
+        <w:t>?</w:t>
       </w:r>
       <w:r>
         <w:t xml:space="preserve">  </w:t>
@@ -960,7 +1156,15 @@
         <w:t>Answer:</w:t>
       </w:r>
       <w:r>
-        <w:t xml:space="preserve"> Yes, upon successful completion of the internship, Dlytica provides a Canadian experience letter. The company is registered under the Ontario government.  </w:t>
+        <w:t xml:space="preserve"> Yes, upon successful completion of the internship, </w:t>
+      </w:r>
+      <w:proofErr w:type="spellStart"/>
+      <w:r>
+        <w:t>Dlytica</w:t>
+      </w:r>
+      <w:proofErr w:type="spellEnd"/>
+      <w:r>
+        <w:t xml:space="preserve"> provides a Canadian experience letter. The company is registered under the Ontario government.  </w:t>
       </w:r>
     </w:p>
     <w:p>
@@ -1046,8 +1250,13 @@
       <w:pPr>
         <w:ind w:left="730"/>
       </w:pPr>
-      <w:r>
-        <w:t xml:space="preserve">Dlytica.  </w:t>
+      <w:proofErr w:type="spellStart"/>
+      <w:r>
+        <w:t>Dlytica</w:t>
+      </w:r>
+      <w:proofErr w:type="spellEnd"/>
+      <w:r>
+        <w:t xml:space="preserve">.  </w:t>
       </w:r>
     </w:p>
     <w:p>
@@ -1151,7 +1360,21 @@
         <w:rPr>
           <w:b/>
         </w:rPr>
-        <w:t>How is Dlytica Academy different from other training centers?</w:t>
+        <w:t xml:space="preserve">How is </w:t>
+      </w:r>
+      <w:proofErr w:type="spellStart"/>
+      <w:r>
+        <w:rPr>
+          <w:b/>
+        </w:rPr>
+        <w:t>Dlytica</w:t>
+      </w:r>
+      <w:proofErr w:type="spellEnd"/>
+      <w:r>
+        <w:rPr>
+          <w:b/>
+        </w:rPr>
+        <w:t xml:space="preserve"> Academy different from other training centers?</w:t>
       </w:r>
       <w:r>
         <w:t xml:space="preserve"> </w:t>
@@ -1163,7 +1386,15 @@
         <w:t>Answer:</w:t>
       </w:r>
       <w:r>
-        <w:t xml:space="preserve"> Dlytica Academy stands out because:  </w:t>
+        <w:t xml:space="preserve"> </w:t>
+      </w:r>
+      <w:proofErr w:type="spellStart"/>
+      <w:r>
+        <w:t>Dlytica</w:t>
+      </w:r>
+      <w:proofErr w:type="spellEnd"/>
+      <w:r>
+        <w:t xml:space="preserve"> Academy stands out because:  </w:t>
       </w:r>
     </w:p>
     <w:p>
@@ -1501,7 +1732,15 @@
         <w:t>Answer:</w:t>
       </w:r>
       <w:r>
-        <w:t xml:space="preserve"> If you are well-experienced and confident in your skills for the job, you can directly go for an interview. However, before that, you should familiarize yourself with our company’s platform, tools, and technology. We directly hire from within the academy, giving priority to students who are already enrolled in Dlytica Academy.  </w:t>
+        <w:t xml:space="preserve"> If you are well-experienced and confident in your skills for the job, you can directly go for an interview. However, before that, you should familiarize yourself with our company’s platform, tools, and technology. We directly hire from within the academy, giving priority to students who are already enrolled in </w:t>
+      </w:r>
+      <w:proofErr w:type="spellStart"/>
+      <w:r>
+        <w:t>Dlytica</w:t>
+      </w:r>
+      <w:proofErr w:type="spellEnd"/>
+      <w:r>
+        <w:t xml:space="preserve"> Academy.  </w:t>
       </w:r>
     </w:p>
     <w:p>
@@ -1534,7 +1773,36 @@
         <w:t>Answer:</w:t>
       </w:r>
       <w:r>
-        <w:t xml:space="preserve"> Class sizes will be a maximum of 5-10 students per session to ensure effective learning and individualized attention. Students are also assigned with Teaching Assistants who are currently working as Developers inside Dlytica Technology Division. They will be available all weekday ( monday- Friday ) for specific hours. Students are welcome to contact 1:1 to solve their problems and clarify the confusion during when students are working on projects.   </w:t>
+        <w:t xml:space="preserve"> Class sizes will be a maximum of 5-10 students per session to ensure effective learning and individualized attention. Students are also assigned with Teaching Assistants who are currently working as Developers inside </w:t>
+      </w:r>
+      <w:proofErr w:type="spellStart"/>
+      <w:r>
+        <w:t>Dlytica</w:t>
+      </w:r>
+      <w:proofErr w:type="spellEnd"/>
+      <w:r>
+        <w:t xml:space="preserve"> Technology Division. They will be available all weekday </w:t>
+      </w:r>
+      <w:proofErr w:type="gramStart"/>
+      <w:r>
+        <w:t xml:space="preserve">( </w:t>
+      </w:r>
+      <w:proofErr w:type="spellStart"/>
+      <w:r>
+        <w:t>monday</w:t>
+      </w:r>
+      <w:proofErr w:type="spellEnd"/>
+      <w:proofErr w:type="gramEnd"/>
+      <w:r>
+        <w:t xml:space="preserve">- </w:t>
+      </w:r>
+      <w:proofErr w:type="gramStart"/>
+      <w:r>
+        <w:t>Friday )</w:t>
+      </w:r>
+      <w:proofErr w:type="gramEnd"/>
+      <w:r>
+        <w:t xml:space="preserve"> for specific hours. Students are welcome to contact 1:1 to solve their problems and clarify the confusion during when students are working on projects.   </w:t>
       </w:r>
     </w:p>
     <w:p>
@@ -1567,7 +1835,15 @@
         <w:t>Answer:</w:t>
       </w:r>
       <w:r>
-        <w:t xml:space="preserve"> We suggest you go for the Data Analytics course, as it will provide you with the necessary skills to work with large datasets in your banking role. However, we so also have specialized industry based corporate training. We prefer to have a meeteing with our corporate team to plan for the corporate training customized to your business need.   </w:t>
+        <w:t xml:space="preserve"> We suggest you go for the Data Analytics course, as it will provide you with the necessary skills to work with large datasets in your banking role. However, we so also have specialized industry based corporate training. We prefer to have a </w:t>
+      </w:r>
+      <w:proofErr w:type="spellStart"/>
+      <w:r>
+        <w:t>meeteing</w:t>
+      </w:r>
+      <w:proofErr w:type="spellEnd"/>
+      <w:r>
+        <w:t xml:space="preserve"> with our corporate team to plan for the corporate training customized to your business need.   </w:t>
       </w:r>
     </w:p>
     <w:p>
@@ -1647,7 +1923,15 @@
         <w:ind w:hanging="360"/>
       </w:pPr>
       <w:r>
-        <w:t xml:space="preserve">No worries during foundation course we cover topics on how to decide the career and also get you handon on all three courses.   </w:t>
+        <w:t xml:space="preserve">No worries during foundation course we cover topics on how to decide the career and also get you </w:t>
+      </w:r>
+      <w:proofErr w:type="spellStart"/>
+      <w:r>
+        <w:t>handon</w:t>
+      </w:r>
+      <w:proofErr w:type="spellEnd"/>
+      <w:r>
+        <w:t xml:space="preserve"> on all three courses.   </w:t>
       </w:r>
     </w:p>
     <w:p>
@@ -1680,7 +1964,21 @@
         <w:rPr>
           <w:b/>
         </w:rPr>
-        <w:t xml:space="preserve">Quick sales pitch : </w:t>
+        <w:t xml:space="preserve">Quick sales </w:t>
+      </w:r>
+      <w:proofErr w:type="gramStart"/>
+      <w:r>
+        <w:rPr>
+          <w:b/>
+        </w:rPr>
+        <w:t>pitch :</w:t>
+      </w:r>
+      <w:proofErr w:type="gramEnd"/>
+      <w:r>
+        <w:rPr>
+          <w:b/>
+        </w:rPr>
+        <w:t xml:space="preserve"> </w:t>
       </w:r>
       <w:r>
         <w:t xml:space="preserve"> </w:t>
@@ -1707,7 +2005,23 @@
         <w:ind w:left="24"/>
       </w:pPr>
       <w:r>
-        <w:t xml:space="preserve">Don't forget key things; dlytica is build talent pool for us internally, to our clients and partner network. we have Live developer led training with Teaching assistant support 1:1 and interviews will be conducted multiple time during process, real world projects, currently we have students from college, working software professional and banks and telco corporate employees, We also have B2B training please request more details. we need expert candidates to work with us to work for our clients, we are preparing candidate to work with us in day 1  </w:t>
+        <w:t xml:space="preserve">Don't forget key things; </w:t>
+      </w:r>
+      <w:proofErr w:type="spellStart"/>
+      <w:r>
+        <w:t>dlytica</w:t>
+      </w:r>
+      <w:proofErr w:type="spellEnd"/>
+      <w:r>
+        <w:t xml:space="preserve"> is build talent pool for us internally, to our clients and partner network. we have Live developer led training with Teaching assistant support 1:1 and interviews will be conducted multiple time during process, real world projects, currently we have students from college, working software professional and banks and telco corporate employees, </w:t>
+      </w:r>
+      <w:proofErr w:type="gramStart"/>
+      <w:r>
+        <w:t>We</w:t>
+      </w:r>
+      <w:proofErr w:type="gramEnd"/>
+      <w:r>
+        <w:t xml:space="preserve"> also have B2B training please request more details. we need expert candidates to work with us to work for our clients, we are preparing candidate to work with us in day 1  </w:t>
       </w:r>
     </w:p>
     <w:p>
@@ -1729,8 +2043,13 @@
       <w:pPr>
         <w:pStyle w:val="Heading1"/>
       </w:pPr>
-      <w:r>
-        <w:t>Dlytica Training Program – Sales Pitch</w:t>
+      <w:proofErr w:type="spellStart"/>
+      <w:r>
+        <w:t>Dlytica</w:t>
+      </w:r>
+      <w:proofErr w:type="spellEnd"/>
+      <w:r>
+        <w:t xml:space="preserve"> Training Program – Sales Pitch</w:t>
       </w:r>
       <w:r>
         <w:rPr>
@@ -1754,7 +2073,23 @@
           <w:b/>
           <w:sz w:val="36"/>
         </w:rPr>
-        <w:t>Slide 1: Who is Dlytica?</w:t>
+        <w:t xml:space="preserve">Slide 1: Who is </w:t>
+      </w:r>
+      <w:proofErr w:type="spellStart"/>
+      <w:r>
+        <w:rPr>
+          <w:b/>
+          <w:sz w:val="36"/>
+        </w:rPr>
+        <w:t>Dlytica</w:t>
+      </w:r>
+      <w:proofErr w:type="spellEnd"/>
+      <w:r>
+        <w:rPr>
+          <w:b/>
+          <w:sz w:val="36"/>
+        </w:rPr>
+        <w:t>?</w:t>
       </w:r>
       <w:r>
         <w:rPr>
@@ -1779,8 +2114,13 @@
         </w:numPr>
         <w:ind w:hanging="360"/>
       </w:pPr>
-      <w:r>
-        <w:t xml:space="preserve">Dlytica is an </w:t>
+      <w:proofErr w:type="spellStart"/>
+      <w:r>
+        <w:t>Dlytica</w:t>
+      </w:r>
+      <w:proofErr w:type="spellEnd"/>
+      <w:r>
+        <w:t xml:space="preserve"> is an </w:t>
       </w:r>
       <w:r>
         <w:rPr>
@@ -1872,7 +2212,15 @@
         <w:ind w:left="-5"/>
       </w:pPr>
       <w:r>
-        <w:t>Slide 2: Why We Started Dlytica Academy</w:t>
+        <w:t xml:space="preserve">Slide 2: Why We Started </w:t>
+      </w:r>
+      <w:proofErr w:type="spellStart"/>
+      <w:r>
+        <w:t>Dlytica</w:t>
+      </w:r>
+      <w:proofErr w:type="spellEnd"/>
+      <w:r>
+        <w:t xml:space="preserve"> Academy</w:t>
       </w:r>
       <w:r>
         <w:rPr>
@@ -1931,11 +2279,19 @@
       <w:r>
         <w:t xml:space="preserve">We decided to build </w:t>
       </w:r>
-      <w:r>
-        <w:rPr>
-          <w:b/>
-        </w:rPr>
-        <w:t>Dlytica Academy</w:t>
+      <w:proofErr w:type="spellStart"/>
+      <w:r>
+        <w:rPr>
+          <w:b/>
+        </w:rPr>
+        <w:t>Dlytica</w:t>
+      </w:r>
+      <w:proofErr w:type="spellEnd"/>
+      <w:r>
+        <w:rPr>
+          <w:b/>
+        </w:rPr>
+        <w:t xml:space="preserve"> Academy</w:t>
       </w:r>
       <w:r>
         <w:t xml:space="preserve"> to </w:t>
@@ -2192,10 +2548,26 @@
         <w:rPr>
           <w:b/>
         </w:rPr>
-        <w:t>Canadian Company Work Expereince</w:t>
-      </w:r>
-      <w:r>
-        <w:t xml:space="preserve">– Recognized globally and backed by an Ontarioregistered company.  </w:t>
+        <w:t xml:space="preserve">Canadian Company Work </w:t>
+      </w:r>
+      <w:proofErr w:type="spellStart"/>
+      <w:r>
+        <w:rPr>
+          <w:b/>
+        </w:rPr>
+        <w:t>Expereince</w:t>
+      </w:r>
+      <w:proofErr w:type="spellEnd"/>
+      <w:r>
+        <w:t xml:space="preserve">– Recognized globally and backed by an </w:t>
+      </w:r>
+      <w:proofErr w:type="spellStart"/>
+      <w:r>
+        <w:t>Ontarioregistered</w:t>
+      </w:r>
+      <w:proofErr w:type="spellEnd"/>
+      <w:r>
+        <w:t xml:space="preserve"> company.  </w:t>
       </w:r>
     </w:p>
     <w:p>
@@ -2349,7 +2721,15 @@
         <w:t>Second &amp; Third Month:</w:t>
       </w:r>
       <w:r>
-        <w:t xml:space="preserve"> Students specialize in their chosen track, working on handson projects with industry-relevant tools. </w:t>
+        <w:t xml:space="preserve"> Students specialize in their chosen track, working on </w:t>
+      </w:r>
+      <w:proofErr w:type="spellStart"/>
+      <w:r>
+        <w:t>handson</w:t>
+      </w:r>
+      <w:proofErr w:type="spellEnd"/>
+      <w:r>
+        <w:t xml:space="preserve"> projects with industry-relevant tools. </w:t>
       </w:r>
       <w:r>
         <w:rPr>
@@ -2394,10 +2774,40 @@
         <w:rPr>
           <w:b/>
         </w:rPr>
-        <w:t>actual developers from Dlytica Technology Division</w:t>
-      </w:r>
-      <w:r>
-        <w:t xml:space="preserve">, are assigned to students.( 1:1 Personalized support )  </w:t>
+        <w:t xml:space="preserve">actual developers from </w:t>
+      </w:r>
+      <w:proofErr w:type="spellStart"/>
+      <w:r>
+        <w:rPr>
+          <w:b/>
+        </w:rPr>
+        <w:t>Dlytica</w:t>
+      </w:r>
+      <w:proofErr w:type="spellEnd"/>
+      <w:r>
+        <w:rPr>
+          <w:b/>
+        </w:rPr>
+        <w:t xml:space="preserve"> Technology Division</w:t>
+      </w:r>
+      <w:r>
+        <w:t xml:space="preserve">, are assigned to </w:t>
+      </w:r>
+      <w:proofErr w:type="gramStart"/>
+      <w:r>
+        <w:t>students.(</w:t>
+      </w:r>
+      <w:proofErr w:type="gramEnd"/>
+      <w:r>
+        <w:t xml:space="preserve"> 1:1 Personalized </w:t>
+      </w:r>
+      <w:proofErr w:type="gramStart"/>
+      <w:r>
+        <w:t>support )</w:t>
+      </w:r>
+      <w:proofErr w:type="gramEnd"/>
+      <w:r>
+        <w:t xml:space="preserve">  </w:t>
       </w:r>
       <w:r>
         <w:rPr>
@@ -2633,7 +3043,15 @@
         <w:t>Core Concepts:</w:t>
       </w:r>
       <w:r>
-        <w:t xml:space="preserve"> Machine Learning, NLP, Deep Learning, MLOps, AI-driven analytics.  </w:t>
+        <w:t xml:space="preserve"> Machine Learning, NLP, Deep Learning, </w:t>
+      </w:r>
+      <w:proofErr w:type="spellStart"/>
+      <w:r>
+        <w:t>MLOps</w:t>
+      </w:r>
+      <w:proofErr w:type="spellEnd"/>
+      <w:r>
+        <w:t xml:space="preserve">, AI-driven analytics.  </w:t>
       </w:r>
     </w:p>
     <w:p>
@@ -2651,7 +3069,23 @@
         <w:t>Hands-On Tools:</w:t>
       </w:r>
       <w:r>
-        <w:t xml:space="preserve"> Python, TensorFlow/PyTorch, Spark MLlib, LangChain, Kubernetes, Kubeflow.  </w:t>
+        <w:t xml:space="preserve"> Python, TensorFlow/</w:t>
+      </w:r>
+      <w:proofErr w:type="spellStart"/>
+      <w:r>
+        <w:t>PyTorch</w:t>
+      </w:r>
+      <w:proofErr w:type="spellEnd"/>
+      <w:r>
+        <w:t xml:space="preserve">, Spark MLlib, </w:t>
+      </w:r>
+      <w:proofErr w:type="spellStart"/>
+      <w:r>
+        <w:t>LangChain</w:t>
+      </w:r>
+      <w:proofErr w:type="spellEnd"/>
+      <w:r>
+        <w:t xml:space="preserve">, Kubernetes, Kubeflow.  </w:t>
       </w:r>
     </w:p>
     <w:p>
@@ -2763,13 +3197,29 @@
         <w:t>Alumni Network:</w:t>
       </w:r>
       <w:r>
-        <w:t xml:space="preserve"> Dlytica Academy graduates are working in various companies, including </w:t>
-      </w:r>
-      <w:r>
-        <w:rPr>
-          <w:b/>
-        </w:rPr>
-        <w:t>Dlytica itself</w:t>
+        <w:t xml:space="preserve"> </w:t>
+      </w:r>
+      <w:proofErr w:type="spellStart"/>
+      <w:r>
+        <w:t>Dlytica</w:t>
+      </w:r>
+      <w:proofErr w:type="spellEnd"/>
+      <w:r>
+        <w:t xml:space="preserve"> Academy graduates are working in various companies, including </w:t>
+      </w:r>
+      <w:proofErr w:type="spellStart"/>
+      <w:r>
+        <w:rPr>
+          <w:b/>
+        </w:rPr>
+        <w:t>Dlytica</w:t>
+      </w:r>
+      <w:proofErr w:type="spellEnd"/>
+      <w:r>
+        <w:rPr>
+          <w:b/>
+        </w:rPr>
+        <w:t xml:space="preserve"> itself</w:t>
       </w:r>
       <w:r>
         <w:t xml:space="preserve"> and </w:t>
@@ -3176,7 +3626,21 @@
         <w:rPr>
           <w:b/>
         </w:rPr>
-        <w:t xml:space="preserve">Why should I choose Dlytica over others? </w:t>
+        <w:t xml:space="preserve">Why should I choose </w:t>
+      </w:r>
+      <w:proofErr w:type="spellStart"/>
+      <w:r>
+        <w:rPr>
+          <w:b/>
+        </w:rPr>
+        <w:t>Dlytica</w:t>
+      </w:r>
+      <w:proofErr w:type="spellEnd"/>
+      <w:r>
+        <w:rPr>
+          <w:b/>
+        </w:rPr>
+        <w:t xml:space="preserve"> over others? </w:t>
       </w:r>
       <w:r>
         <w:t xml:space="preserve"> </w:t>
@@ -3274,7 +3738,15 @@
         <w:t>Class Timing:</w:t>
       </w:r>
       <w:r>
-        <w:t xml:space="preserve"> Evening batches (8:15 PM – 9:45 PM Nepal Time) to accommodate working professionals as our trainers are developer who works in office hours .  </w:t>
+        <w:t xml:space="preserve"> Evening batches (8:15 PM – 9:45 PM Nepal Time) to accommodate working professionals as our trainers are developer who works in office </w:t>
+      </w:r>
+      <w:proofErr w:type="gramStart"/>
+      <w:r>
+        <w:t>hours .</w:t>
+      </w:r>
+      <w:proofErr w:type="gramEnd"/>
+      <w:r>
+        <w:t xml:space="preserve">  </w:t>
       </w:r>
     </w:p>
     <w:p>
@@ -3429,7 +3901,21 @@
         <w:rPr>
           <w:b/>
         </w:rPr>
-        <w:t xml:space="preserve">Apply today and start your journey with Dlytica Academy! </w:t>
+        <w:t xml:space="preserve">Apply today and start your journey with </w:t>
+      </w:r>
+      <w:proofErr w:type="spellStart"/>
+      <w:r>
+        <w:rPr>
+          <w:b/>
+        </w:rPr>
+        <w:t>Dlytica</w:t>
+      </w:r>
+      <w:proofErr w:type="spellEnd"/>
+      <w:r>
+        <w:rPr>
+          <w:b/>
+        </w:rPr>
+        <w:t xml:space="preserve"> Academy! </w:t>
       </w:r>
       <w:r>
         <w:t xml:space="preserve"> </w:t>
@@ -3456,7 +3942,21 @@
         <w:rPr>
           <w:b/>
         </w:rPr>
-        <w:t xml:space="preserve">For more information you can visit our website : </w:t>
+        <w:t xml:space="preserve">For more information you can visit our </w:t>
+      </w:r>
+      <w:proofErr w:type="gramStart"/>
+      <w:r>
+        <w:rPr>
+          <w:b/>
+        </w:rPr>
+        <w:t>website :</w:t>
+      </w:r>
+      <w:proofErr w:type="gramEnd"/>
+      <w:r>
+        <w:rPr>
+          <w:b/>
+        </w:rPr>
+        <w:t xml:space="preserve"> </w:t>
       </w:r>
       <w:hyperlink r:id="rId5" w:history="1">
         <w:r>
@@ -3464,21 +3964,7 @@
             <w:rStyle w:val="Hyperlink"/>
             <w:b/>
           </w:rPr>
-          <w:t>https://</w:t>
-        </w:r>
-        <w:r>
-          <w:rPr>
-            <w:rStyle w:val="Hyperlink"/>
-            <w:b/>
-          </w:rPr>
-          <w:t>d</w:t>
-        </w:r>
-        <w:r>
-          <w:rPr>
-            <w:rStyle w:val="Hyperlink"/>
-            <w:b/>
-          </w:rPr>
-          <w:t>lytica.com/</w:t>
+          <w:t>https://dlytica.com/</w:t>
         </w:r>
         <w:r>
           <w:rPr>
@@ -3542,7 +4028,15 @@
         <w:t xml:space="preserve">United States: </w:t>
       </w:r>
       <w:r>
-        <w:t xml:space="preserve">401 Park Ave S #10th , New York USA </w:t>
+        <w:t>401 Park Ave S #10</w:t>
+      </w:r>
+      <w:proofErr w:type="gramStart"/>
+      <w:r>
+        <w:t>th ,</w:t>
+      </w:r>
+      <w:proofErr w:type="gramEnd"/>
+      <w:r>
+        <w:t xml:space="preserve"> New York USA </w:t>
       </w:r>
     </w:p>
     <w:p>
@@ -3557,7 +4051,29 @@
         <w:t>Nepal:</w:t>
       </w:r>
       <w:r>
-        <w:t xml:space="preserve"> Dlytica Nepal Pvt Ltd, Bhagawatibahal, Naxal, Building beside Dhungedhara on 4th floor, Kathmandu Nepal </w:t>
+        <w:t xml:space="preserve"> </w:t>
+      </w:r>
+      <w:proofErr w:type="spellStart"/>
+      <w:r>
+        <w:t>Dlytica</w:t>
+      </w:r>
+      <w:proofErr w:type="spellEnd"/>
+      <w:r>
+        <w:t xml:space="preserve"> Nepal Pvt Ltd, </w:t>
+      </w:r>
+      <w:proofErr w:type="spellStart"/>
+      <w:r>
+        <w:t>Balkumari</w:t>
+      </w:r>
+      <w:proofErr w:type="spellEnd"/>
+      <w:r>
+        <w:t xml:space="preserve">, </w:t>
+      </w:r>
+      <w:r>
+        <w:t xml:space="preserve">Lalitpur </w:t>
+      </w:r>
+      <w:r>
+        <w:t xml:space="preserve">Nepal </w:t>
       </w:r>
     </w:p>
     <w:p>
@@ -3569,39 +4085,47 @@
         <w:rPr>
           <w:b/>
         </w:rPr>
-        <w:t>Google Maps for Nepal office</w:t>
-      </w:r>
-      <w:r>
-        <w:t xml:space="preserve"> : </w:t>
+        <w:t xml:space="preserve">Google Maps for Nepal </w:t>
+      </w:r>
+      <w:proofErr w:type="gramStart"/>
+      <w:r>
+        <w:rPr>
+          <w:b/>
+        </w:rPr>
+        <w:t>office</w:t>
+      </w:r>
+      <w:r>
+        <w:t xml:space="preserve"> :</w:t>
+      </w:r>
+      <w:proofErr w:type="gramEnd"/>
+      <w:r>
+        <w:t xml:space="preserve"> </w:t>
       </w:r>
       <w:hyperlink r:id="rId6" w:history="1">
         <w:r>
           <w:rPr>
             <w:rStyle w:val="Hyperlink"/>
           </w:rPr>
-          <w:t>https://maps.app.go</w:t>
+          <w:t>https://maps.app.goo.g</w:t>
         </w:r>
         <w:r>
           <w:rPr>
             <w:rStyle w:val="Hyperlink"/>
           </w:rPr>
-          <w:t>o</w:t>
+          <w:t>l</w:t>
         </w:r>
         <w:r>
           <w:rPr>
             <w:rStyle w:val="Hyperlink"/>
           </w:rPr>
-          <w:t>.gl/hCVVgPp8YkhmpNYE7</w:t>
+          <w:t>/uxLVVWAyZwZ4kVgg9</w:t>
         </w:r>
       </w:hyperlink>
-      <w:r>
-        <w:t xml:space="preserve"> </w:t>
-      </w:r>
     </w:p>
     <w:p>
       <w:pPr>
         <w:spacing w:after="209" w:line="264" w:lineRule="auto"/>
-        <w:ind w:left="24"/>
+        <w:ind w:left="0" w:firstLine="0"/>
       </w:pPr>
       <w:r>
         <w:rPr>
@@ -3648,19 +4172,7 @@
           <w:rPr>
             <w:rStyle w:val="Hyperlink"/>
           </w:rPr>
-          <w:t>info@dlytic</w:t>
-        </w:r>
-        <w:r>
-          <w:rPr>
-            <w:rStyle w:val="Hyperlink"/>
-          </w:rPr>
-          <w:t>a</w:t>
-        </w:r>
-        <w:r>
-          <w:rPr>
-            <w:rStyle w:val="Hyperlink"/>
-          </w:rPr>
-          <w:t>.com</w:t>
+          <w:t>info@dlytica.com</w:t>
         </w:r>
       </w:hyperlink>
       <w:r>

</xml_diff>